<commit_message>
Update CS 499 7-1 Professional Self_Assessment.docx
</commit_message>
<xml_diff>
--- a/Narratives/CS 499 7-1 Professional Self_Assessment.docx
+++ b/Narratives/CS 499 7-1 Professional Self_Assessment.docx
@@ -600,14 +600,7 @@
           <w:color w:val="1F2328"/>
           <w:shd w:val="clear" w:color="auto" w:fill="FFFFFF"/>
         </w:rPr>
-        <w:t>A well</w:t>
-      </w:r>
-      <w:r>
-        <w:rPr>
-          <w:color w:val="1F2328"/>
-          <w:shd w:val="clear" w:color="auto" w:fill="FFFFFF"/>
-        </w:rPr>
-        <w:t xml:space="preserve">-functioning team can produce more than the individual team members could on their own. However, this productivity can only be achieved through </w:t>
+        <w:t xml:space="preserve">A well-functioning team can produce more than the individual team members could on their own. However, this productivity can only be achieved through </w:t>
       </w:r>
       <w:r>
         <w:rPr>
@@ -977,16 +970,7 @@
           <w:szCs w:val="24"/>
           <w:shd w:val="clear" w:color="auto" w:fill="FFFFFF"/>
         </w:rPr>
-        <w:t xml:space="preserve">how </w:t>
-      </w:r>
-      <w:r>
-        <w:rPr>
-          <w:rFonts w:ascii="Times New Roman" w:hAnsi="Times New Roman" w:cs="Times New Roman"/>
-          <w:sz w:val="24"/>
-          <w:szCs w:val="24"/>
-          <w:shd w:val="clear" w:color="auto" w:fill="FFFFFF"/>
-        </w:rPr>
-        <w:t>to implement</w:t>
+        <w:t>how to implement</w:t>
       </w:r>
       <w:r>
         <w:rPr>
@@ -1556,7 +1540,13 @@
         <w:t>insights and description</w:t>
       </w:r>
       <w:r>
-        <w:t xml:space="preserve"> of the code base included both technical and non-technical vocabulary that could be easily understood by diverse audiences.</w:t>
+        <w:t xml:space="preserve"> of the code base included both technical and non-technical vocabulary that could be easily understood by </w:t>
+      </w:r>
+      <w:r>
+        <w:t xml:space="preserve">a </w:t>
+      </w:r>
+      <w:r>
+        <w:t>diverse audience.</w:t>
       </w:r>
       <w:r>
         <w:t xml:space="preserve"> In a team environment</w:t>
@@ -1610,7 +1600,34 @@
         <w:t xml:space="preserve"> collaboration </w:t>
       </w:r>
       <w:r>
-        <w:t>efforts by creating code which is easily readable.</w:t>
+        <w:t xml:space="preserve">efforts by creating code </w:t>
+      </w:r>
+      <w:r>
+        <w:t xml:space="preserve">bases </w:t>
+      </w:r>
+      <w:r>
+        <w:t>that</w:t>
+      </w:r>
+      <w:r>
+        <w:t xml:space="preserve"> </w:t>
+      </w:r>
+      <w:r>
+        <w:t>are</w:t>
+      </w:r>
+      <w:r>
+        <w:t xml:space="preserve"> </w:t>
+      </w:r>
+      <w:r>
+        <w:t>easy</w:t>
+      </w:r>
+      <w:r>
+        <w:t xml:space="preserve"> </w:t>
+      </w:r>
+      <w:r>
+        <w:t xml:space="preserve">to </w:t>
+      </w:r>
+      <w:r>
+        <w:t>read.</w:t>
       </w:r>
     </w:p>
     <w:p>
@@ -1678,7 +1695,13 @@
         <w:t>s</w:t>
       </w:r>
       <w:r>
-        <w:t xml:space="preserve"> in depth. </w:t>
+        <w:t xml:space="preserve"> in de</w:t>
+      </w:r>
+      <w:r>
+        <w:t>tail</w:t>
+      </w:r>
+      <w:r>
+        <w:t xml:space="preserve">. </w:t>
       </w:r>
       <w:r>
         <w:t>I also reached this outcome by developing</w:t>
@@ -1717,6 +1740,9 @@
         <w:t xml:space="preserve"> </w:t>
       </w:r>
       <w:r>
+        <w:t xml:space="preserve">the </w:t>
+      </w:r>
+      <w:r>
         <w:t>artifact</w:t>
       </w:r>
       <w:r>
@@ -1726,16 +1752,16 @@
         <w:t>,</w:t>
       </w:r>
       <w:r>
-        <w:t xml:space="preserve"> and </w:t>
-      </w:r>
-      <w:r>
-        <w:t xml:space="preserve">I </w:t>
-      </w:r>
-      <w:r>
-        <w:t>provi</w:t>
-      </w:r>
-      <w:r>
-        <w:t xml:space="preserve">ded </w:t>
+        <w:t xml:space="preserve"> and provi</w:t>
+      </w:r>
+      <w:r>
+        <w:t>d</w:t>
+      </w:r>
+      <w:r>
+        <w:t>ing</w:t>
+      </w:r>
+      <w:r>
+        <w:t xml:space="preserve"> </w:t>
       </w:r>
       <w:r>
         <w:t xml:space="preserve">specific details on </w:t>
@@ -1783,7 +1809,15 @@
           <w:sz w:val="24"/>
           <w:szCs w:val="24"/>
         </w:rPr>
-        <w:t>completing the following enhancements</w:t>
+        <w:t xml:space="preserve">completing the following </w:t>
+      </w:r>
+      <w:r>
+        <w:rPr>
+          <w:rFonts w:ascii="Times New Roman" w:hAnsi="Times New Roman" w:cs="Times New Roman"/>
+          <w:sz w:val="24"/>
+          <w:szCs w:val="24"/>
+        </w:rPr>
+        <w:t>enhancements</w:t>
       </w:r>
       <w:r>
         <w:rPr>
@@ -1799,21 +1833,31 @@
           <w:sz w:val="24"/>
           <w:szCs w:val="24"/>
         </w:rPr>
-        <w:t xml:space="preserve"> I </w:t>
-      </w:r>
-      <w:r>
-        <w:rPr>
-          <w:rFonts w:ascii="Times New Roman" w:hAnsi="Times New Roman" w:cs="Times New Roman"/>
-          <w:sz w:val="24"/>
-          <w:szCs w:val="24"/>
-        </w:rPr>
-        <w:t>implement</w:t>
-      </w:r>
-      <w:r>
-        <w:rPr>
-          <w:rFonts w:ascii="Times New Roman" w:hAnsi="Times New Roman" w:cs="Times New Roman"/>
-          <w:sz w:val="24"/>
-          <w:szCs w:val="24"/>
+        <w:t xml:space="preserve"> </w:t>
+      </w:r>
+      <w:r>
+        <w:rPr>
+          <w:rFonts w:ascii="Times New Roman" w:hAnsi="Times New Roman" w:cs="Times New Roman"/>
+          <w:sz w:val="24"/>
+          <w:szCs w:val="24"/>
+        </w:rPr>
+        <w:t xml:space="preserve">I </w:t>
+      </w:r>
+      <w:r>
+        <w:rPr>
+          <w:rFonts w:ascii="Times New Roman" w:hAnsi="Times New Roman" w:cs="Times New Roman"/>
+          <w:sz w:val="24"/>
+          <w:szCs w:val="24"/>
+          <w:shd w:val="clear" w:color="auto" w:fill="FFFFFF"/>
+        </w:rPr>
+        <w:t>expand</w:t>
+      </w:r>
+      <w:r>
+        <w:rPr>
+          <w:rFonts w:ascii="Times New Roman" w:hAnsi="Times New Roman" w:cs="Times New Roman"/>
+          <w:sz w:val="24"/>
+          <w:szCs w:val="24"/>
+          <w:shd w:val="clear" w:color="auto" w:fill="FFFFFF"/>
         </w:rPr>
         <w:t xml:space="preserve">ed </w:t>
       </w:r>
@@ -1822,32 +1866,59 @@
           <w:rFonts w:ascii="Times New Roman" w:hAnsi="Times New Roman" w:cs="Times New Roman"/>
           <w:sz w:val="24"/>
           <w:szCs w:val="24"/>
-        </w:rPr>
-        <w:t>algorithms and data structures in conjunction with OpenGL functions</w:t>
-      </w:r>
-      <w:r>
-        <w:rPr>
-          <w:rFonts w:ascii="Times New Roman" w:hAnsi="Times New Roman" w:cs="Times New Roman"/>
-          <w:sz w:val="24"/>
-          <w:szCs w:val="24"/>
-        </w:rPr>
-        <w:t>, improving the codes efficiency.</w:t>
-      </w:r>
-      <w:r>
-        <w:rPr>
-          <w:rFonts w:ascii="Times New Roman" w:hAnsi="Times New Roman" w:cs="Times New Roman"/>
-          <w:sz w:val="24"/>
-          <w:szCs w:val="24"/>
-        </w:rPr>
-        <w:t xml:space="preserve"> In enhancement two (Algorithms and Data Structure) The code was refactored to include c</w:t>
-      </w:r>
-      <w:r>
-        <w:rPr>
-          <w:rFonts w:ascii="Times New Roman" w:hAnsi="Times New Roman" w:cs="Times New Roman"/>
-          <w:sz w:val="24"/>
-          <w:szCs w:val="24"/>
-        </w:rPr>
-        <w:t>ode for a surface normal calculation algorithm function</w:t>
+          <w:shd w:val="clear" w:color="auto" w:fill="FFFFFF"/>
+        </w:rPr>
+        <w:t xml:space="preserve">the complexity of the use of data structures and algorithms for </w:t>
+      </w:r>
+      <w:r>
+        <w:rPr>
+          <w:rFonts w:ascii="Times New Roman" w:hAnsi="Times New Roman" w:cs="Times New Roman"/>
+          <w:sz w:val="24"/>
+          <w:szCs w:val="24"/>
+          <w:shd w:val="clear" w:color="auto" w:fill="FFFFFF"/>
+        </w:rPr>
+        <w:t>my OpenGL 3D scene.</w:t>
+      </w:r>
+      <w:r>
+        <w:rPr>
+          <w:rFonts w:ascii="Lato" w:hAnsi="Lato"/>
+          <w:sz w:val="29"/>
+          <w:szCs w:val="29"/>
+          <w:shd w:val="clear" w:color="auto" w:fill="FFFFFF"/>
+        </w:rPr>
+        <w:t xml:space="preserve"> </w:t>
+      </w:r>
+      <w:r>
+        <w:rPr>
+          <w:rFonts w:ascii="Times New Roman" w:hAnsi="Times New Roman" w:cs="Times New Roman"/>
+          <w:sz w:val="24"/>
+          <w:szCs w:val="24"/>
+        </w:rPr>
+        <w:t xml:space="preserve">I </w:t>
+      </w:r>
+      <w:r>
+        <w:rPr>
+          <w:rFonts w:ascii="Times New Roman" w:hAnsi="Times New Roman" w:cs="Times New Roman"/>
+          <w:sz w:val="24"/>
+          <w:szCs w:val="24"/>
+        </w:rPr>
+        <w:t>implemented algorithms and data structures in conjunction with OpenGL functions</w:t>
+      </w:r>
+      <w:r>
+        <w:rPr>
+          <w:rFonts w:ascii="Times New Roman" w:hAnsi="Times New Roman" w:cs="Times New Roman"/>
+          <w:sz w:val="24"/>
+          <w:szCs w:val="24"/>
+        </w:rPr>
+        <w:t>, improving efficiency</w:t>
+      </w:r>
+      <w:r>
+        <w:rPr>
+          <w:rFonts w:ascii="Times New Roman" w:hAnsi="Times New Roman" w:cs="Times New Roman"/>
+          <w:sz w:val="24"/>
+          <w:szCs w:val="24"/>
+        </w:rPr>
+        <w:t xml:space="preserve"> of the code</w:t>
       </w:r>
       <w:r>
         <w:rPr>
@@ -1863,7 +1934,23 @@
           <w:sz w:val="24"/>
           <w:szCs w:val="24"/>
         </w:rPr>
-        <w:t xml:space="preserve"> </w:t>
+        <w:t xml:space="preserve"> In enhancement two (Algorithms and Data Structure)</w:t>
+      </w:r>
+      <w:r>
+        <w:rPr>
+          <w:rFonts w:ascii="Times New Roman" w:hAnsi="Times New Roman" w:cs="Times New Roman"/>
+          <w:sz w:val="24"/>
+          <w:szCs w:val="24"/>
+        </w:rPr>
+        <w:t>, t</w:t>
+      </w:r>
+      <w:r>
+        <w:rPr>
+          <w:rFonts w:ascii="Times New Roman" w:hAnsi="Times New Roman" w:cs="Times New Roman"/>
+          <w:sz w:val="24"/>
+          <w:szCs w:val="24"/>
+        </w:rPr>
+        <w:t xml:space="preserve">he code was refactored to include code for a surface normal calculation algorithm function. </w:t>
       </w:r>
     </w:p>
     <w:p>
@@ -1883,147 +1970,216 @@
           <w:sz w:val="24"/>
           <w:szCs w:val="24"/>
         </w:rPr>
-        <w:t>The use of an algorithm improve</w:t>
-      </w:r>
-      <w:r>
-        <w:rPr>
-          <w:rFonts w:ascii="Times New Roman" w:hAnsi="Times New Roman" w:cs="Times New Roman"/>
-          <w:sz w:val="24"/>
-          <w:szCs w:val="24"/>
+        <w:t>The use of an algorithm improved the efficiency and accuracy of the surface normal calculations for the points on the surface.</w:t>
+      </w:r>
+      <w:r>
+        <w:rPr>
+          <w:rFonts w:ascii="Times New Roman" w:eastAsia="Times New Roman" w:hAnsi="Times New Roman" w:cs="Times New Roman"/>
+          <w:kern w:val="0"/>
+          <w:sz w:val="24"/>
+          <w:szCs w:val="24"/>
+          <w14:ligatures w14:val="none"/>
+        </w:rPr>
+        <w:t xml:space="preserve"> </w:t>
+      </w:r>
+      <w:r>
+        <w:rPr>
+          <w:rFonts w:ascii="Times New Roman" w:eastAsia="Times New Roman" w:hAnsi="Times New Roman" w:cs="Times New Roman"/>
+          <w:kern w:val="0"/>
+          <w:sz w:val="24"/>
+          <w:szCs w:val="24"/>
+          <w14:ligatures w14:val="none"/>
+        </w:rPr>
+        <w:t>The implementation of this function provide</w:t>
+      </w:r>
+      <w:r>
+        <w:rPr>
+          <w:rFonts w:ascii="Times New Roman" w:eastAsia="Times New Roman" w:hAnsi="Times New Roman" w:cs="Times New Roman"/>
+          <w:kern w:val="0"/>
+          <w:sz w:val="24"/>
+          <w:szCs w:val="24"/>
+          <w14:ligatures w14:val="none"/>
         </w:rPr>
         <w:t>d</w:t>
       </w:r>
       <w:r>
         <w:rPr>
-          <w:rFonts w:ascii="Times New Roman" w:hAnsi="Times New Roman" w:cs="Times New Roman"/>
-          <w:sz w:val="24"/>
-          <w:szCs w:val="24"/>
-        </w:rPr>
-        <w:t xml:space="preserve"> the efficiency and accuracy of the surface normal calculations for the points on the surface.</w:t>
-      </w:r>
-      <w:r>
-        <w:rPr>
-          <w:rFonts w:ascii="Times New Roman" w:eastAsia="Times New Roman" w:hAnsi="Times New Roman" w:cs="Times New Roman"/>
-          <w:kern w:val="0"/>
-          <w:sz w:val="24"/>
-          <w:szCs w:val="24"/>
-          <w14:ligatures w14:val="none"/>
+          <w:rFonts w:ascii="Times New Roman" w:eastAsia="Times New Roman" w:hAnsi="Times New Roman" w:cs="Times New Roman"/>
+          <w:kern w:val="0"/>
+          <w:sz w:val="24"/>
+          <w:szCs w:val="24"/>
+          <w14:ligatures w14:val="none"/>
+        </w:rPr>
+        <w:t xml:space="preserve"> a computing solution that solve</w:t>
+      </w:r>
+      <w:r>
+        <w:rPr>
+          <w:rFonts w:ascii="Times New Roman" w:eastAsia="Times New Roman" w:hAnsi="Times New Roman" w:cs="Times New Roman"/>
+          <w:kern w:val="0"/>
+          <w:sz w:val="24"/>
+          <w:szCs w:val="24"/>
+          <w14:ligatures w14:val="none"/>
+        </w:rPr>
+        <w:t xml:space="preserve">d </w:t>
+      </w:r>
+      <w:r>
+        <w:rPr>
+          <w:rFonts w:ascii="Times New Roman" w:eastAsia="Times New Roman" w:hAnsi="Times New Roman" w:cs="Times New Roman"/>
+          <w:kern w:val="0"/>
+          <w:sz w:val="24"/>
+          <w:szCs w:val="24"/>
+          <w14:ligatures w14:val="none"/>
+        </w:rPr>
+        <w:t>a given problem using algorithmic principles</w:t>
+      </w:r>
+      <w:r>
+        <w:rPr>
+          <w:rFonts w:ascii="Times New Roman" w:eastAsia="Times New Roman" w:hAnsi="Times New Roman" w:cs="Times New Roman"/>
+          <w:color w:val="565A5C"/>
+          <w:kern w:val="0"/>
+          <w:sz w:val="24"/>
+          <w:szCs w:val="24"/>
+          <w14:ligatures w14:val="none"/>
+        </w:rPr>
+        <w:t xml:space="preserve">. </w:t>
+      </w:r>
+      <w:r>
+        <w:rPr>
+          <w:rFonts w:ascii="Times New Roman" w:eastAsia="Times New Roman" w:hAnsi="Times New Roman" w:cs="Times New Roman"/>
+          <w:kern w:val="0"/>
+          <w:sz w:val="24"/>
+          <w:szCs w:val="24"/>
+          <w14:ligatures w14:val="none"/>
+        </w:rPr>
+        <w:t xml:space="preserve">The implementation of this function involved constant time operations that improved the time complexity and optimization of the code. </w:t>
+      </w:r>
+      <w:r>
+        <w:rPr>
+          <w:rFonts w:ascii="Times New Roman" w:hAnsi="Times New Roman" w:cs="Times New Roman"/>
+          <w:sz w:val="24"/>
+          <w:szCs w:val="24"/>
+        </w:rPr>
+        <w:t xml:space="preserve">An interleaved structure format was used </w:t>
+      </w:r>
+      <w:r>
+        <w:rPr>
+          <w:rFonts w:ascii="Times New Roman" w:hAnsi="Times New Roman" w:cs="Times New Roman"/>
+          <w:sz w:val="24"/>
+          <w:szCs w:val="24"/>
+        </w:rPr>
+        <w:t>to process the vertex data. The vertices, normals, and texture coordinate attributes were processed in a single buffer object instead of using multiple buffers.</w:t>
+      </w:r>
+      <w:r>
+        <w:rPr>
+          <w:rFonts w:ascii="Times New Roman" w:hAnsi="Times New Roman" w:cs="Times New Roman"/>
+          <w:sz w:val="24"/>
+          <w:szCs w:val="24"/>
         </w:rPr>
         <w:t xml:space="preserve"> </w:t>
       </w:r>
       <w:r>
         <w:rPr>
-          <w:rFonts w:ascii="Times New Roman" w:eastAsia="Times New Roman" w:hAnsi="Times New Roman" w:cs="Times New Roman"/>
-          <w:kern w:val="0"/>
-          <w:sz w:val="24"/>
-          <w:szCs w:val="24"/>
-          <w14:ligatures w14:val="none"/>
-        </w:rPr>
-        <w:t>The implementation of this function provide</w:t>
-      </w:r>
-      <w:r>
-        <w:rPr>
-          <w:rFonts w:ascii="Times New Roman" w:eastAsia="Times New Roman" w:hAnsi="Times New Roman" w:cs="Times New Roman"/>
-          <w:kern w:val="0"/>
-          <w:sz w:val="24"/>
-          <w:szCs w:val="24"/>
-          <w14:ligatures w14:val="none"/>
-        </w:rPr>
-        <w:t>d</w:t>
-      </w:r>
-      <w:r>
-        <w:rPr>
-          <w:rFonts w:ascii="Times New Roman" w:eastAsia="Times New Roman" w:hAnsi="Times New Roman" w:cs="Times New Roman"/>
-          <w:kern w:val="0"/>
-          <w:sz w:val="24"/>
-          <w:szCs w:val="24"/>
-          <w14:ligatures w14:val="none"/>
-        </w:rPr>
-        <w:t xml:space="preserve"> a computing solution that solve</w:t>
-      </w:r>
-      <w:r>
-        <w:rPr>
-          <w:rFonts w:ascii="Times New Roman" w:eastAsia="Times New Roman" w:hAnsi="Times New Roman" w:cs="Times New Roman"/>
-          <w:kern w:val="0"/>
-          <w:sz w:val="24"/>
-          <w:szCs w:val="24"/>
-          <w14:ligatures w14:val="none"/>
-        </w:rPr>
-        <w:t xml:space="preserve">d </w:t>
-      </w:r>
-      <w:r>
-        <w:rPr>
-          <w:rFonts w:ascii="Times New Roman" w:eastAsia="Times New Roman" w:hAnsi="Times New Roman" w:cs="Times New Roman"/>
-          <w:kern w:val="0"/>
-          <w:sz w:val="24"/>
-          <w:szCs w:val="24"/>
-          <w14:ligatures w14:val="none"/>
-        </w:rPr>
-        <w:t>a given problem using algorithmic principles</w:t>
-      </w:r>
-      <w:r>
-        <w:rPr>
-          <w:rFonts w:ascii="Times New Roman" w:eastAsia="Times New Roman" w:hAnsi="Times New Roman" w:cs="Times New Roman"/>
-          <w:color w:val="565A5C"/>
-          <w:kern w:val="0"/>
-          <w:sz w:val="24"/>
-          <w:szCs w:val="24"/>
-          <w14:ligatures w14:val="none"/>
-        </w:rPr>
-        <w:t>.</w:t>
-      </w:r>
-      <w:r>
-        <w:rPr>
-          <w:rFonts w:ascii="Times New Roman" w:eastAsia="Times New Roman" w:hAnsi="Times New Roman" w:cs="Times New Roman"/>
-          <w:color w:val="565A5C"/>
-          <w:kern w:val="0"/>
-          <w:sz w:val="24"/>
-          <w:szCs w:val="24"/>
-          <w14:ligatures w14:val="none"/>
+          <w:rFonts w:ascii="Times New Roman" w:hAnsi="Times New Roman" w:cs="Times New Roman"/>
+          <w:sz w:val="24"/>
+          <w:szCs w:val="24"/>
+        </w:rPr>
+        <w:t xml:space="preserve">The </w:t>
+      </w:r>
+      <w:r>
+        <w:rPr>
+          <w:rFonts w:ascii="Times New Roman" w:hAnsi="Times New Roman" w:cs="Times New Roman"/>
+          <w:sz w:val="24"/>
+          <w:szCs w:val="24"/>
+        </w:rPr>
+        <w:t xml:space="preserve">tradeoff </w:t>
+      </w:r>
+      <w:r>
+        <w:rPr>
+          <w:rFonts w:ascii="Times New Roman" w:hAnsi="Times New Roman" w:cs="Times New Roman"/>
+          <w:sz w:val="24"/>
+          <w:szCs w:val="24"/>
+        </w:rPr>
+        <w:t xml:space="preserve">using an interleaved structure to process vertex data </w:t>
+      </w:r>
+      <w:r>
+        <w:rPr>
+          <w:rFonts w:ascii="Times New Roman" w:hAnsi="Times New Roman" w:cs="Times New Roman"/>
+          <w:sz w:val="24"/>
+          <w:szCs w:val="24"/>
+        </w:rPr>
+        <w:t>is that</w:t>
+      </w:r>
+      <w:r>
+        <w:rPr>
+          <w:rFonts w:ascii="Times New Roman" w:hAnsi="Times New Roman" w:cs="Times New Roman"/>
+          <w:sz w:val="24"/>
+          <w:szCs w:val="24"/>
+        </w:rPr>
+        <w:t xml:space="preserve"> the </w:t>
+      </w:r>
+      <w:r>
+        <w:rPr>
+          <w:rFonts w:ascii="Times New Roman" w:hAnsi="Times New Roman" w:cs="Times New Roman"/>
+          <w:sz w:val="24"/>
+          <w:szCs w:val="24"/>
+        </w:rPr>
+        <w:t>graphics processing unit (</w:t>
+      </w:r>
+      <w:r>
+        <w:rPr>
+          <w:rFonts w:ascii="Times New Roman" w:hAnsi="Times New Roman" w:cs="Times New Roman"/>
+          <w:sz w:val="24"/>
+          <w:szCs w:val="24"/>
+        </w:rPr>
+        <w:t>GPU</w:t>
+      </w:r>
+      <w:r>
+        <w:rPr>
+          <w:rFonts w:ascii="Times New Roman" w:hAnsi="Times New Roman" w:cs="Times New Roman"/>
+          <w:sz w:val="24"/>
+          <w:szCs w:val="24"/>
+        </w:rPr>
+        <w:t>)</w:t>
+      </w:r>
+      <w:r>
+        <w:rPr>
+          <w:rFonts w:ascii="Times New Roman" w:hAnsi="Times New Roman" w:cs="Times New Roman"/>
+          <w:sz w:val="24"/>
+          <w:szCs w:val="24"/>
         </w:rPr>
         <w:t xml:space="preserve"> </w:t>
       </w:r>
       <w:r>
         <w:rPr>
-          <w:rFonts w:ascii="Times New Roman" w:eastAsia="Times New Roman" w:hAnsi="Times New Roman" w:cs="Times New Roman"/>
-          <w:kern w:val="0"/>
-          <w:sz w:val="24"/>
-          <w:szCs w:val="24"/>
-          <w14:ligatures w14:val="none"/>
-        </w:rPr>
-        <w:t xml:space="preserve">The implementation of this function involved constant time operations that improved the time complexity and optimization of the code. </w:t>
-      </w:r>
-      <w:r>
-        <w:rPr>
-          <w:rFonts w:ascii="Times New Roman" w:hAnsi="Times New Roman" w:cs="Times New Roman"/>
-          <w:sz w:val="24"/>
-          <w:szCs w:val="24"/>
-        </w:rPr>
-        <w:t xml:space="preserve">An interleaved structure format was used </w:t>
-      </w:r>
-      <w:r>
-        <w:rPr>
-          <w:rFonts w:ascii="Times New Roman" w:hAnsi="Times New Roman" w:cs="Times New Roman"/>
-          <w:sz w:val="24"/>
-          <w:szCs w:val="24"/>
-        </w:rPr>
-        <w:t>to process the vertex data. The vertices, normals, and texture coordinate attributes were processed in a single buffer object instead of using multiple buffers.</w:t>
-      </w:r>
-      <w:r>
-        <w:rPr>
-          <w:rFonts w:ascii="Times New Roman" w:hAnsi="Times New Roman" w:cs="Times New Roman"/>
-          <w:sz w:val="24"/>
-          <w:szCs w:val="24"/>
-        </w:rPr>
-        <w:t xml:space="preserve"> Managing tradeoffs in </w:t>
-      </w:r>
-      <w:r>
-        <w:rPr>
-          <w:rFonts w:ascii="Times New Roman" w:hAnsi="Times New Roman" w:cs="Times New Roman"/>
-          <w:sz w:val="24"/>
-          <w:szCs w:val="24"/>
-        </w:rPr>
-        <w:t>this format</w:t>
+          <w:rFonts w:ascii="Times New Roman" w:hAnsi="Times New Roman" w:cs="Times New Roman"/>
+          <w:sz w:val="24"/>
+          <w:szCs w:val="24"/>
+        </w:rPr>
+        <w:t>processes</w:t>
+      </w:r>
+      <w:r>
+        <w:rPr>
+          <w:rFonts w:ascii="Times New Roman" w:hAnsi="Times New Roman" w:cs="Times New Roman"/>
+          <w:sz w:val="24"/>
+          <w:szCs w:val="24"/>
+        </w:rPr>
+        <w:t xml:space="preserve"> </w:t>
+      </w:r>
+      <w:r>
+        <w:rPr>
+          <w:rFonts w:ascii="Times New Roman" w:hAnsi="Times New Roman" w:cs="Times New Roman"/>
+          <w:sz w:val="24"/>
+          <w:szCs w:val="24"/>
+        </w:rPr>
+        <w:t xml:space="preserve">the </w:t>
+      </w:r>
+      <w:r>
+        <w:rPr>
+          <w:rFonts w:ascii="Times New Roman" w:hAnsi="Times New Roman" w:cs="Times New Roman"/>
+          <w:sz w:val="24"/>
+          <w:szCs w:val="24"/>
+        </w:rPr>
+        <w:t>data from one location</w:t>
       </w:r>
       <w:r>
         <w:rPr>
@@ -2039,63 +2195,47 @@
           <w:sz w:val="24"/>
           <w:szCs w:val="24"/>
         </w:rPr>
-        <w:t xml:space="preserve"> the </w:t>
-      </w:r>
-      <w:r>
-        <w:rPr>
-          <w:rFonts w:ascii="Times New Roman" w:hAnsi="Times New Roman" w:cs="Times New Roman"/>
-          <w:sz w:val="24"/>
-          <w:szCs w:val="24"/>
-        </w:rPr>
-        <w:t>graphics processing unit (</w:t>
-      </w:r>
-      <w:r>
-        <w:rPr>
-          <w:rFonts w:ascii="Times New Roman" w:hAnsi="Times New Roman" w:cs="Times New Roman"/>
-          <w:sz w:val="24"/>
-          <w:szCs w:val="24"/>
-        </w:rPr>
-        <w:t>GPU</w:t>
-      </w:r>
-      <w:r>
-        <w:rPr>
-          <w:rFonts w:ascii="Times New Roman" w:hAnsi="Times New Roman" w:cs="Times New Roman"/>
-          <w:sz w:val="24"/>
-          <w:szCs w:val="24"/>
-        </w:rPr>
-        <w:t>)</w:t>
-      </w:r>
-      <w:r>
-        <w:rPr>
-          <w:rFonts w:ascii="Times New Roman" w:hAnsi="Times New Roman" w:cs="Times New Roman"/>
-          <w:sz w:val="24"/>
-          <w:szCs w:val="24"/>
-        </w:rPr>
-        <w:t xml:space="preserve"> </w:t>
-      </w:r>
-      <w:r>
-        <w:rPr>
-          <w:rFonts w:ascii="Times New Roman" w:hAnsi="Times New Roman" w:cs="Times New Roman"/>
-          <w:sz w:val="24"/>
-          <w:szCs w:val="24"/>
-        </w:rPr>
-        <w:t>processes</w:t>
-      </w:r>
-      <w:r>
-        <w:rPr>
-          <w:rFonts w:ascii="Times New Roman" w:hAnsi="Times New Roman" w:cs="Times New Roman"/>
-          <w:sz w:val="24"/>
-          <w:szCs w:val="24"/>
-        </w:rPr>
-        <w:t xml:space="preserve"> data from one location</w:t>
-      </w:r>
-      <w:r>
-        <w:rPr>
-          <w:rFonts w:ascii="Times New Roman" w:hAnsi="Times New Roman" w:cs="Times New Roman"/>
-          <w:sz w:val="24"/>
-          <w:szCs w:val="24"/>
-        </w:rPr>
-        <w:t xml:space="preserve">, improving performance, but also potentially using more memory. </w:t>
+        <w:t xml:space="preserve"> which</w:t>
+      </w:r>
+      <w:r>
+        <w:rPr>
+          <w:rFonts w:ascii="Times New Roman" w:hAnsi="Times New Roman" w:cs="Times New Roman"/>
+          <w:sz w:val="24"/>
+          <w:szCs w:val="24"/>
+        </w:rPr>
+        <w:t xml:space="preserve"> improv</w:t>
+      </w:r>
+      <w:r>
+        <w:rPr>
+          <w:rFonts w:ascii="Times New Roman" w:hAnsi="Times New Roman" w:cs="Times New Roman"/>
+          <w:sz w:val="24"/>
+          <w:szCs w:val="24"/>
+        </w:rPr>
+        <w:t xml:space="preserve">es </w:t>
+      </w:r>
+      <w:r>
+        <w:rPr>
+          <w:rFonts w:ascii="Times New Roman" w:hAnsi="Times New Roman" w:cs="Times New Roman"/>
+          <w:sz w:val="24"/>
+          <w:szCs w:val="24"/>
+        </w:rPr>
+        <w:t>performance, but also potentially us</w:t>
+      </w:r>
+      <w:r>
+        <w:rPr>
+          <w:rFonts w:ascii="Times New Roman" w:hAnsi="Times New Roman" w:cs="Times New Roman"/>
+          <w:sz w:val="24"/>
+          <w:szCs w:val="24"/>
+        </w:rPr>
+        <w:t xml:space="preserve">es </w:t>
+      </w:r>
+      <w:r>
+        <w:rPr>
+          <w:rFonts w:ascii="Times New Roman" w:hAnsi="Times New Roman" w:cs="Times New Roman"/>
+          <w:sz w:val="24"/>
+          <w:szCs w:val="24"/>
+        </w:rPr>
+        <w:t xml:space="preserve">more memory. </w:t>
       </w:r>
     </w:p>
     <w:p>
@@ -2117,7 +2257,7 @@
           <w:szCs w:val="24"/>
           <w14:ligatures w14:val="none"/>
         </w:rPr>
-        <w:t xml:space="preserve">Course Outcome #4: Demonstrate an ability to use well-founded and innovative techniques, skills, and tools in computing practices for the purpose of implementing computer solutions that deliver value and accomplish industry-specific goals (software </w:t>
+        <w:t xml:space="preserve">Course Outcome #4: Demonstrate an ability to use well-founded and innovative techniques, skills, and tools in computing practices for the purpose of implementing computer </w:t>
       </w:r>
       <w:r>
         <w:rPr>
@@ -2128,7 +2268,7 @@
           <w14:ligatures w14:val="none"/>
         </w:rPr>
         <w:lastRenderedPageBreak/>
-        <w:t>engineering/design/database</w:t>
+        <w:t>solutions that deliver value and accomplish industry-specific goals (software engineering/design/database</w:t>
       </w:r>
       <w:r>
         <w:rPr>
@@ -2236,15 +2376,47 @@
           <w:sz w:val="24"/>
           <w:szCs w:val="24"/>
         </w:rPr>
-        <w:t xml:space="preserve">I refactored </w:t>
-      </w:r>
-      <w:r>
-        <w:rPr>
-          <w:rFonts w:ascii="Times New Roman" w:hAnsi="Times New Roman" w:cs="Times New Roman"/>
-          <w:sz w:val="24"/>
-          <w:szCs w:val="24"/>
-        </w:rPr>
-        <w:t>enhancement one (Software Engineering and Design) to include the appropriate libraries for the program. I</w:t>
+        <w:t>I</w:t>
+      </w:r>
+      <w:r>
+        <w:rPr>
+          <w:rFonts w:ascii="Times New Roman" w:hAnsi="Times New Roman" w:cs="Times New Roman"/>
+          <w:sz w:val="24"/>
+          <w:szCs w:val="24"/>
+        </w:rPr>
+        <w:t>n</w:t>
+      </w:r>
+      <w:r>
+        <w:rPr>
+          <w:rFonts w:ascii="Times New Roman" w:hAnsi="Times New Roman" w:cs="Times New Roman"/>
+          <w:sz w:val="24"/>
+          <w:szCs w:val="24"/>
+        </w:rPr>
+        <w:t xml:space="preserve"> </w:t>
+      </w:r>
+      <w:r>
+        <w:rPr>
+          <w:rFonts w:ascii="Times New Roman" w:hAnsi="Times New Roman" w:cs="Times New Roman"/>
+          <w:sz w:val="24"/>
+          <w:szCs w:val="24"/>
+        </w:rPr>
+        <w:t>enhancement one (Software Engineering and Design)</w:t>
+      </w:r>
+      <w:r>
+        <w:rPr>
+          <w:rFonts w:ascii="Times New Roman" w:hAnsi="Times New Roman" w:cs="Times New Roman"/>
+          <w:sz w:val="24"/>
+          <w:szCs w:val="24"/>
+        </w:rPr>
+        <w:t>, I refactored the code</w:t>
+      </w:r>
+      <w:r>
+        <w:rPr>
+          <w:rFonts w:ascii="Times New Roman" w:hAnsi="Times New Roman" w:cs="Times New Roman"/>
+          <w:sz w:val="24"/>
+          <w:szCs w:val="24"/>
+        </w:rPr>
+        <w:t xml:space="preserve"> to include the appropriate libraries for the program. I</w:t>
       </w:r>
       <w:r>
         <w:rPr>
@@ -2292,7 +2464,23 @@
           <w:sz w:val="24"/>
           <w:szCs w:val="24"/>
         </w:rPr>
-        <w:t xml:space="preserve"> the program complies efficiently. Using standard coding principles, the structure and design of the application was improved to make the program </w:t>
+        <w:t xml:space="preserve"> the program complie</w:t>
+      </w:r>
+      <w:r>
+        <w:rPr>
+          <w:rFonts w:ascii="Times New Roman" w:hAnsi="Times New Roman" w:cs="Times New Roman"/>
+          <w:sz w:val="24"/>
+          <w:szCs w:val="24"/>
+        </w:rPr>
+        <w:t>d</w:t>
+      </w:r>
+      <w:r>
+        <w:rPr>
+          <w:rFonts w:ascii="Times New Roman" w:hAnsi="Times New Roman" w:cs="Times New Roman"/>
+          <w:sz w:val="24"/>
+          <w:szCs w:val="24"/>
+        </w:rPr>
+        <w:t xml:space="preserve"> efficiently. Using standard coding principles, the structure and design of the application was improved to make the program </w:t>
       </w:r>
       <w:r>
         <w:rPr>
@@ -2344,15 +2532,7 @@
           <w:sz w:val="24"/>
           <w:szCs w:val="24"/>
         </w:rPr>
-        <w:t xml:space="preserve"> in the program. </w:t>
-      </w:r>
-      <w:r>
-        <w:rPr>
-          <w:rFonts w:ascii="Times New Roman" w:hAnsi="Times New Roman" w:cs="Times New Roman"/>
-          <w:sz w:val="24"/>
-          <w:szCs w:val="24"/>
-        </w:rPr>
-        <w:t>The structure and design of the application was improved by implementing additional classes and header files and by implementing standard coding principles.</w:t>
+        <w:t xml:space="preserve"> in the program. The structure and design of the application was improved by implementing additional classes and header files and by implementing standard coding principles.</w:t>
       </w:r>
     </w:p>
     <w:p>
@@ -2494,15 +2674,7 @@
           <w:sz w:val="24"/>
           <w:szCs w:val="24"/>
         </w:rPr>
-        <w:t xml:space="preserve"> the development of this artifact. </w:t>
-      </w:r>
-      <w:r>
-        <w:rPr>
-          <w:rFonts w:ascii="Times New Roman" w:hAnsi="Times New Roman" w:cs="Times New Roman"/>
-          <w:sz w:val="24"/>
-          <w:szCs w:val="24"/>
-        </w:rPr>
-        <w:t xml:space="preserve">The mechanisms to initiate CRUD functionality are complete and fully usable to manipulate and interact with the data. </w:t>
+        <w:t xml:space="preserve"> the development of this artifact. The mechanisms to initiate CRUD functionality are complete and fully usable to manipulate and interact with the data. </w:t>
       </w:r>
       <w:r>
         <w:rPr>
@@ -2572,7 +2744,27 @@
           <w:szCs w:val="24"/>
           <w14:ligatures w14:val="none"/>
         </w:rPr>
-        <w:t xml:space="preserve"> The implementation of the structure and logic of the code base was de</w:t>
+        <w:t xml:space="preserve"> The implementation of the structure and logic of the code base </w:t>
+      </w:r>
+      <w:r>
+        <w:rPr>
+          <w:rFonts w:ascii="Times New Roman" w:eastAsia="Times New Roman" w:hAnsi="Times New Roman" w:cs="Times New Roman"/>
+          <w:kern w:val="0"/>
+          <w:sz w:val="24"/>
+          <w:szCs w:val="24"/>
+          <w14:ligatures w14:val="none"/>
+        </w:rPr>
+        <w:t>has been</w:t>
+      </w:r>
+      <w:r>
+        <w:rPr>
+          <w:rFonts w:ascii="Times New Roman" w:eastAsia="Times New Roman" w:hAnsi="Times New Roman" w:cs="Times New Roman"/>
+          <w:kern w:val="0"/>
+          <w:sz w:val="24"/>
+          <w:szCs w:val="24"/>
+          <w14:ligatures w14:val="none"/>
+        </w:rPr>
+        <w:t xml:space="preserve"> de</w:t>
       </w:r>
       <w:r>
         <w:rPr>
@@ -2616,6 +2808,7 @@
           <w:szCs w:val="24"/>
           <w14:ligatures w14:val="none"/>
         </w:rPr>
+        <w:lastRenderedPageBreak/>
         <w:t>Course Outcome #5: Develop a security mindset that anticipates adversarial exploits in software architecture and designs to expose potential vulnerabilities, mitigate design flaws, and ensure privacy and enhanced security of data and resources.</w:t>
       </w:r>
       <w:r>
@@ -2626,18 +2819,7 @@
           <w:szCs w:val="24"/>
           <w14:ligatures w14:val="none"/>
         </w:rPr>
-        <w:t xml:space="preserve"> I reached this outcome by </w:t>
-      </w:r>
-      <w:r>
-        <w:rPr>
-          <w:rFonts w:ascii="Times New Roman" w:eastAsia="Times New Roman" w:hAnsi="Times New Roman" w:cs="Times New Roman"/>
-          <w:kern w:val="0"/>
-          <w:sz w:val="24"/>
-          <w:szCs w:val="24"/>
-          <w14:ligatures w14:val="none"/>
-        </w:rPr>
-        <w:lastRenderedPageBreak/>
-        <w:t>completing the following enhancements</w:t>
+        <w:t xml:space="preserve"> I reached this outcome by completing the following enhancements</w:t>
       </w:r>
       <w:r>
         <w:rPr>
@@ -2813,15 +2995,7 @@
           <w:sz w:val="24"/>
           <w:szCs w:val="24"/>
         </w:rPr>
-        <w:t>to re-enter the appropriate data and allows the application to continue with its process.</w:t>
-      </w:r>
-      <w:r>
-        <w:rPr>
-          <w:rFonts w:ascii="Times New Roman" w:hAnsi="Times New Roman" w:cs="Times New Roman"/>
-          <w:sz w:val="24"/>
-          <w:szCs w:val="24"/>
-        </w:rPr>
-        <w:t xml:space="preserve"> </w:t>
+        <w:t xml:space="preserve">to re-enter the appropriate data and allows the application to continue with its process. </w:t>
       </w:r>
       <w:r>
         <w:rPr>
@@ -3091,7 +3265,47 @@
           <w:szCs w:val="24"/>
           <w14:ligatures w14:val="none"/>
         </w:rPr>
-        <w:t>To help prevent SQL injection, the application was developed using practices such as input filtering and query parameterization. Adherence to secure coding best practices was used to develop all my enhancement projects, which will help ensure that the applications function properly, are secure, and maintainable</w:t>
+        <w:t xml:space="preserve">To help prevent SQL injection, the application was developed using practices such as input filtering and query parameterization. Adherence to secure coding best practices was used to develop all </w:t>
+      </w:r>
+      <w:r>
+        <w:rPr>
+          <w:rFonts w:ascii="Times New Roman" w:eastAsia="Times New Roman" w:hAnsi="Times New Roman" w:cs="Times New Roman"/>
+          <w:kern w:val="0"/>
+          <w:sz w:val="24"/>
+          <w:szCs w:val="24"/>
+          <w14:ligatures w14:val="none"/>
+        </w:rPr>
+        <w:t xml:space="preserve">of </w:t>
+      </w:r>
+      <w:r>
+        <w:rPr>
+          <w:rFonts w:ascii="Times New Roman" w:eastAsia="Times New Roman" w:hAnsi="Times New Roman" w:cs="Times New Roman"/>
+          <w:kern w:val="0"/>
+          <w:sz w:val="24"/>
+          <w:szCs w:val="24"/>
+          <w14:ligatures w14:val="none"/>
+        </w:rPr>
+        <w:t xml:space="preserve">my enhancement projects, which will help ensure that the applications function properly, are secure, and </w:t>
+      </w:r>
+      <w:r>
+        <w:rPr>
+          <w:rFonts w:ascii="Times New Roman" w:eastAsia="Times New Roman" w:hAnsi="Times New Roman" w:cs="Times New Roman"/>
+          <w:kern w:val="0"/>
+          <w:sz w:val="24"/>
+          <w:szCs w:val="24"/>
+          <w14:ligatures w14:val="none"/>
+        </w:rPr>
+        <w:t xml:space="preserve">are </w:t>
+      </w:r>
+      <w:r>
+        <w:rPr>
+          <w:rFonts w:ascii="Times New Roman" w:eastAsia="Times New Roman" w:hAnsi="Times New Roman" w:cs="Times New Roman"/>
+          <w:kern w:val="0"/>
+          <w:sz w:val="24"/>
+          <w:szCs w:val="24"/>
+          <w14:ligatures w14:val="none"/>
+        </w:rPr>
+        <w:t>maintainable</w:t>
       </w:r>
       <w:r>
         <w:rPr>

</xml_diff>